<commit_message>
Added AdaBoost algorithm description
</commit_message>
<xml_diff>
--- a/supervised-learning/finding-donors/results/notes.docx
+++ b/supervised-learning/finding-donors/results/notes.docx
@@ -168,7 +168,41 @@
         <w:t>What are the strengths of the model; when does it perform well?</w:t>
       </w:r>
     </w:p>
-    <w:p/>
+    <w:p>
+      <w:r>
+        <w:rPr>
+          <w:rFonts w:ascii="Arial" w:hAnsi="Arial" w:cs="Arial"/>
+          <w:color w:val="000000"/>
+          <w:sz w:val="19"/>
+          <w:szCs w:val="19"/>
+          <w:shd w:val="clear" w:color="auto" w:fill="FFFFFF"/>
+        </w:rPr>
+        <w:t>AdaBoost is a powerful classification algorithm that has enjoyed practical success with applications in a wide variety of fields, such as biology, computer vision, and speech processing. Unlike other powerful classifiers, such as </w:t>
+      </w:r>
+      <w:hyperlink r:id="rId5" w:history="1">
+        <w:r>
+          <w:rPr>
+            <w:rStyle w:val="Hyperlink"/>
+            <w:rFonts w:ascii="Arial" w:hAnsi="Arial" w:cs="Arial"/>
+            <w:color w:val="5A3696"/>
+            <w:sz w:val="19"/>
+            <w:szCs w:val="19"/>
+            <w:shd w:val="clear" w:color="auto" w:fill="FFFFFF"/>
+          </w:rPr>
+          <w:t>SVM</w:t>
+        </w:r>
+      </w:hyperlink>
+      <w:r>
+        <w:rPr>
+          <w:rFonts w:ascii="Arial" w:hAnsi="Arial" w:cs="Arial"/>
+          <w:color w:val="000000"/>
+          <w:sz w:val="19"/>
+          <w:szCs w:val="19"/>
+          <w:shd w:val="clear" w:color="auto" w:fill="FFFFFF"/>
+        </w:rPr>
+        <w:t>, AdaBoost can achieve similar classification results with much less tweaking of parameters or settings (unless of course you choose to use SVM with AdaBoost). The user only needs to choose: (1) which weak classifier might work best to solve their given classification problem; (2) the number of boosting rounds that should be used during the training phase.</w:t>
+      </w:r>
+    </w:p>
     <w:p>
       <w:pPr>
         <w:rPr>
@@ -185,31 +219,84 @@
       </w:r>
     </w:p>
     <w:p>
+      <w:r>
+        <w:rPr>
+          <w:rFonts w:ascii="Arial" w:hAnsi="Arial" w:cs="Arial"/>
+          <w:color w:val="000000"/>
+          <w:sz w:val="19"/>
+          <w:szCs w:val="19"/>
+          <w:shd w:val="clear" w:color="auto" w:fill="FFFFFF"/>
+        </w:rPr>
+        <w:t>AdaBoost can be sensitive to noisy data and outliers. In some problems, however, it can be less susceptible to the overfitting problem than most learning algorithms.</w:t>
+      </w:r>
+    </w:p>
+    <w:p>
+      <w:pPr>
+        <w:rPr>
+          <w:i/>
+          <w:iCs/>
+        </w:rPr>
+      </w:pPr>
+      <w:r>
+        <w:rPr>
+          <w:i/>
+          <w:iCs/>
+        </w:rPr>
+        <w:t xml:space="preserve">What makes this model a good candidate for the problem, given what you know about </w:t>
+      </w:r>
       <w:bookmarkStart w:id="0" w:name="_GoBack"/>
       <w:bookmarkEnd w:id="0"/>
-    </w:p>
-    <w:p>
-      <w:pPr>
+      <w:r>
         <w:rPr>
           <w:i/>
           <w:iCs/>
         </w:rPr>
-      </w:pPr>
-      <w:r>
+        <w:t>the data?</w:t>
+      </w:r>
+    </w:p>
+    <w:p>
+      <w:r>
+        <w:t xml:space="preserve">During our data preprocessing </w:t>
+      </w:r>
+      <w:proofErr w:type="gramStart"/>
+      <w:r>
+        <w:t>step</w:t>
+      </w:r>
+      <w:proofErr w:type="gramEnd"/>
+      <w:r>
+        <w:t xml:space="preserve"> we’ve normalized the features so which reduces the impact of the outliers and skewed features which can potentially harm the performance of AdaBoost. Also, as </w:t>
+      </w:r>
+      <w:proofErr w:type="spellStart"/>
+      <w:r>
+        <w:t>Adaboost</w:t>
+      </w:r>
+      <w:proofErr w:type="spellEnd"/>
+      <w:r>
+        <w:t xml:space="preserve"> uses a sequence of weak classifiers its less expensive computationally compared to other powerful algorithms like SVM. Out training data has almost 40 000 records which already means we need a more performant </w:t>
+      </w:r>
+      <w:proofErr w:type="gramStart"/>
+      <w:r>
+        <w:t>algorithms</w:t>
+      </w:r>
+      <w:proofErr w:type="gramEnd"/>
+      <w:r>
+        <w:t>. This is again where AdaBoost excels.</w:t>
+      </w:r>
+    </w:p>
+    <w:p>
+      <w:pPr>
         <w:rPr>
           <w:i/>
           <w:iCs/>
         </w:rPr>
-        <w:t>What makes this model a good candidate for the problem, given what you know about the data?</w:t>
-      </w:r>
-    </w:p>
-    <w:p>
-      <w:pPr>
+      </w:pPr>
+      <w:r>
         <w:rPr>
           <w:i/>
           <w:iCs/>
         </w:rPr>
-      </w:pPr>
+        <w:t>Resources:</w:t>
+      </w:r>
     </w:p>
     <w:p>
       <w:pPr>
@@ -218,22 +305,23 @@
           <w:iCs/>
         </w:rPr>
       </w:pPr>
-      <w:r>
+      <w:hyperlink r:id="rId6" w:history="1">
+        <w:r>
+          <w:rPr>
+            <w:rStyle w:val="Hyperlink"/>
+          </w:rPr>
+          <w:t>https://www.nickgillian.com/wiki/pmwiki.php/GRT/AdaBoost</w:t>
+        </w:r>
+      </w:hyperlink>
+    </w:p>
+    <w:p>
+      <w:pPr>
         <w:rPr>
           <w:i/>
           <w:iCs/>
         </w:rPr>
-        <w:t>Resources:</w:t>
-      </w:r>
-    </w:p>
-    <w:p>
-      <w:pPr>
-        <w:rPr>
-          <w:i/>
-          <w:iCs/>
-        </w:rPr>
-      </w:pPr>
-      <w:hyperlink r:id="rId5" w:history="1">
+      </w:pPr>
+      <w:hyperlink r:id="rId7" w:history="1">
         <w:r>
           <w:rPr>
             <w:rStyle w:val="Hyperlink"/>
@@ -249,7 +337,7 @@
           <w:iCs/>
         </w:rPr>
       </w:pPr>
-      <w:hyperlink r:id="rId6" w:history="1">
+      <w:hyperlink r:id="rId8" w:history="1">
         <w:r>
           <w:rPr>
             <w:rStyle w:val="Hyperlink"/>
@@ -259,7 +347,7 @@
       </w:hyperlink>
     </w:p>
     <w:p>
-      <w:hyperlink r:id="rId7" w:history="1">
+      <w:hyperlink r:id="rId9" w:history="1">
         <w:r>
           <w:rPr>
             <w:rStyle w:val="Hyperlink"/>

</xml_diff>

<commit_message>
Desicion tree description added
</commit_message>
<xml_diff>
--- a/supervised-learning/finding-donors/results/notes.docx
+++ b/supervised-learning/finding-donors/results/notes.docx
@@ -170,36 +170,14 @@
     </w:p>
     <w:p>
       <w:r>
-        <w:rPr>
-          <w:rFonts w:ascii="Arial" w:hAnsi="Arial" w:cs="Arial"/>
-          <w:color w:val="000000"/>
-          <w:sz w:val="19"/>
-          <w:szCs w:val="19"/>
-          <w:shd w:val="clear" w:color="auto" w:fill="FFFFFF"/>
-        </w:rPr>
         <w:t>AdaBoost is a powerful classification algorithm that has enjoyed practical success with applications in a wide variety of fields, such as biology, computer vision, and speech processing. Unlike other powerful classifiers, such as </w:t>
       </w:r>
       <w:hyperlink r:id="rId5" w:history="1">
         <w:r>
-          <w:rPr>
-            <w:rStyle w:val="Hyperlink"/>
-            <w:rFonts w:ascii="Arial" w:hAnsi="Arial" w:cs="Arial"/>
-            <w:color w:val="5A3696"/>
-            <w:sz w:val="19"/>
-            <w:szCs w:val="19"/>
-            <w:shd w:val="clear" w:color="auto" w:fill="FFFFFF"/>
-          </w:rPr>
           <w:t>SVM</w:t>
         </w:r>
       </w:hyperlink>
       <w:r>
-        <w:rPr>
-          <w:rFonts w:ascii="Arial" w:hAnsi="Arial" w:cs="Arial"/>
-          <w:color w:val="000000"/>
-          <w:sz w:val="19"/>
-          <w:szCs w:val="19"/>
-          <w:shd w:val="clear" w:color="auto" w:fill="FFFFFF"/>
-        </w:rPr>
         <w:t>, AdaBoost can achieve similar classification results with much less tweaking of parameters or settings (unless of course you choose to use SVM with AdaBoost). The user only needs to choose: (1) which weak classifier might work best to solve their given classification problem; (2) the number of boosting rounds that should be used during the training phase.</w:t>
       </w:r>
     </w:p>
@@ -220,13 +198,6 @@
     </w:p>
     <w:p>
       <w:r>
-        <w:rPr>
-          <w:rFonts w:ascii="Arial" w:hAnsi="Arial" w:cs="Arial"/>
-          <w:color w:val="000000"/>
-          <w:sz w:val="19"/>
-          <w:szCs w:val="19"/>
-          <w:shd w:val="clear" w:color="auto" w:fill="FFFFFF"/>
-        </w:rPr>
         <w:t>AdaBoost can be sensitive to noisy data and outliers. In some problems, however, it can be less susceptible to the overfitting problem than most learning algorithms.</w:t>
       </w:r>
     </w:p>
@@ -242,45 +213,66 @@
           <w:i/>
           <w:iCs/>
         </w:rPr>
-        <w:t xml:space="preserve">What makes this model a good candidate for the problem, given what you know about </w:t>
-      </w:r>
-      <w:bookmarkStart w:id="0" w:name="_GoBack"/>
-      <w:bookmarkEnd w:id="0"/>
-      <w:r>
-        <w:rPr>
-          <w:i/>
-          <w:iCs/>
-        </w:rPr>
-        <w:t>the data?</w:t>
-      </w:r>
-    </w:p>
-    <w:p>
-      <w:r>
-        <w:t xml:space="preserve">During our data preprocessing </w:t>
-      </w:r>
-      <w:proofErr w:type="gramStart"/>
-      <w:r>
-        <w:t>step</w:t>
-      </w:r>
-      <w:proofErr w:type="gramEnd"/>
-      <w:r>
-        <w:t xml:space="preserve"> we’ve normalized the features so which reduces the impact of the outliers and skewed features which can potentially harm the performance of AdaBoost. Also, as </w:t>
-      </w:r>
-      <w:proofErr w:type="spellStart"/>
-      <w:r>
-        <w:t>Adaboost</w:t>
-      </w:r>
-      <w:proofErr w:type="spellEnd"/>
-      <w:r>
-        <w:t xml:space="preserve"> uses a sequence of weak classifiers its less expensive computationally compared to other powerful algorithms like SVM. Out training data has almost 40 000 records which already means we need a more performant </w:t>
-      </w:r>
-      <w:proofErr w:type="gramStart"/>
-      <w:r>
-        <w:t>algorithms</w:t>
-      </w:r>
-      <w:proofErr w:type="gramEnd"/>
-      <w:r>
-        <w:t>. This is again where AdaBoost excels.</w:t>
+        <w:t>What makes this model a good candidate for the problem, given what you know about the data?</w:t>
+      </w:r>
+    </w:p>
+    <w:p>
+      <w:r>
+        <w:t>During our data preprocessing step</w:t>
+      </w:r>
+      <w:r>
+        <w:t>,</w:t>
+      </w:r>
+      <w:r>
+        <w:t xml:space="preserve"> we</w:t>
+      </w:r>
+      <w:r>
+        <w:t>'</w:t>
+      </w:r>
+      <w:r>
+        <w:t>ve normalized the features</w:t>
+      </w:r>
+      <w:r>
+        <w:t>,</w:t>
+      </w:r>
+      <w:r>
+        <w:t xml:space="preserve"> which reduces the impact of the outliers and skewed features</w:t>
+      </w:r>
+      <w:r>
+        <w:t>,</w:t>
+      </w:r>
+      <w:r>
+        <w:t xml:space="preserve"> which can potentially harm the performance of AdaBoost. Also, as Ada</w:t>
+      </w:r>
+      <w:r>
+        <w:t>B</w:t>
+      </w:r>
+      <w:r>
+        <w:t>oost uses a sequence of weak classifiers</w:t>
+      </w:r>
+      <w:r>
+        <w:t>,</w:t>
+      </w:r>
+      <w:r>
+        <w:t xml:space="preserve"> it</w:t>
+      </w:r>
+      <w:r>
+        <w:t>'</w:t>
+      </w:r>
+      <w:r>
+        <w:t>s less expensive computationally compared to other powerful algorithms like SVM. Out training data has almost 40 000 records</w:t>
+      </w:r>
+      <w:r>
+        <w:t>,</w:t>
+      </w:r>
+      <w:r>
+        <w:t xml:space="preserve"> which already means we need a more performant algorithm. This is again where AdaBoost </w:t>
+      </w:r>
+      <w:r>
+        <w:t>fits better</w:t>
+      </w:r>
+      <w:r>
+        <w:t>.</w:t>
       </w:r>
     </w:p>
     <w:p>
@@ -358,11 +350,493 @@
     </w:p>
     <w:p>
       <w:pPr>
+        <w:pStyle w:val="Heading2"/>
+      </w:pPr>
+    </w:p>
+    <w:p>
+      <w:pPr>
+        <w:pStyle w:val="Heading2"/>
+      </w:pPr>
+      <w:r>
+        <w:t>Decision Tree</w:t>
+      </w:r>
+    </w:p>
+    <w:p>
+      <w:pPr>
         <w:rPr>
           <w:i/>
           <w:iCs/>
         </w:rPr>
       </w:pPr>
+      <w:r>
+        <w:rPr>
+          <w:i/>
+          <w:iCs/>
+        </w:rPr>
+        <w:t>Describe one real-world application in industry where the model can be applied.</w:t>
+      </w:r>
+    </w:p>
+    <w:p>
+      <w:r>
+        <w:t>The real-world applications are too many. Some of them are:</w:t>
+      </w:r>
+    </w:p>
+    <w:p>
+      <w:pPr>
+        <w:numPr>
+          <w:ilvl w:val="0"/>
+          <w:numId w:val="7"/>
+        </w:numPr>
+        <w:spacing w:after="0" w:line="240" w:lineRule="auto"/>
+        <w:ind w:left="480" w:right="480"/>
+        <w:rPr>
+          <w:rFonts w:ascii="Segoe UI" w:eastAsia="Times New Roman" w:hAnsi="Segoe UI" w:cs="Segoe UI"/>
+          <w:color w:val="333333"/>
+          <w:sz w:val="24"/>
+          <w:szCs w:val="24"/>
+        </w:rPr>
+      </w:pPr>
+      <w:r>
+        <w:rPr>
+          <w:rFonts w:ascii="Segoe UI" w:eastAsia="Times New Roman" w:hAnsi="Segoe UI" w:cs="Segoe UI"/>
+          <w:color w:val="333333"/>
+          <w:sz w:val="24"/>
+          <w:szCs w:val="24"/>
+        </w:rPr>
+        <w:t>Predicting high occupancy dates for hotels</w:t>
+      </w:r>
+    </w:p>
+    <w:p>
+      <w:pPr>
+        <w:numPr>
+          <w:ilvl w:val="0"/>
+          <w:numId w:val="7"/>
+        </w:numPr>
+        <w:spacing w:after="0" w:line="240" w:lineRule="auto"/>
+        <w:ind w:left="480" w:right="480"/>
+        <w:rPr>
+          <w:rFonts w:ascii="Segoe UI" w:eastAsia="Times New Roman" w:hAnsi="Segoe UI" w:cs="Segoe UI"/>
+          <w:color w:val="333333"/>
+          <w:sz w:val="24"/>
+          <w:szCs w:val="24"/>
+        </w:rPr>
+      </w:pPr>
+      <w:r>
+        <w:rPr>
+          <w:rFonts w:ascii="Segoe UI" w:eastAsia="Times New Roman" w:hAnsi="Segoe UI" w:cs="Segoe UI"/>
+          <w:color w:val="333333"/>
+          <w:sz w:val="24"/>
+          <w:szCs w:val="24"/>
+        </w:rPr>
+        <w:t>Identifying factors leading to better gross margins on a retail chain</w:t>
+      </w:r>
+    </w:p>
+    <w:p>
+      <w:pPr>
+        <w:numPr>
+          <w:ilvl w:val="0"/>
+          <w:numId w:val="7"/>
+        </w:numPr>
+        <w:spacing w:after="0" w:line="240" w:lineRule="auto"/>
+        <w:ind w:left="480" w:right="480"/>
+        <w:rPr>
+          <w:rFonts w:ascii="Segoe UI" w:eastAsia="Times New Roman" w:hAnsi="Segoe UI" w:cs="Segoe UI"/>
+          <w:color w:val="333333"/>
+          <w:sz w:val="24"/>
+          <w:szCs w:val="24"/>
+        </w:rPr>
+      </w:pPr>
+      <w:r>
+        <w:rPr>
+          <w:rFonts w:ascii="Segoe UI" w:eastAsia="Times New Roman" w:hAnsi="Segoe UI" w:cs="Segoe UI"/>
+          <w:color w:val="333333"/>
+          <w:sz w:val="24"/>
+          <w:szCs w:val="24"/>
+        </w:rPr>
+        <w:t>Identifying correlates to high average checks for a global quick-service restaurant chain</w:t>
+      </w:r>
+    </w:p>
+    <w:p>
+      <w:pPr>
+        <w:spacing w:after="0" w:line="240" w:lineRule="auto"/>
+        <w:ind w:right="480"/>
+        <w:rPr>
+          <w:rFonts w:ascii="Segoe UI" w:eastAsia="Times New Roman" w:hAnsi="Segoe UI" w:cs="Segoe UI"/>
+          <w:color w:val="333333"/>
+          <w:sz w:val="24"/>
+          <w:szCs w:val="24"/>
+        </w:rPr>
+      </w:pPr>
+    </w:p>
+    <w:p>
+      <w:pPr>
+        <w:rPr>
+          <w:i/>
+          <w:iCs/>
+        </w:rPr>
+      </w:pPr>
+      <w:r>
+        <w:rPr>
+          <w:i/>
+          <w:iCs/>
+        </w:rPr>
+        <w:t>What are the strengths of the model; when does it perform well?</w:t>
+      </w:r>
+    </w:p>
+    <w:p>
+      <w:pPr>
+        <w:numPr>
+          <w:ilvl w:val="0"/>
+          <w:numId w:val="5"/>
+        </w:numPr>
+        <w:spacing w:after="0" w:line="240" w:lineRule="auto"/>
+        <w:ind w:left="480" w:right="480"/>
+        <w:rPr>
+          <w:rFonts w:ascii="Segoe UI" w:eastAsia="Times New Roman" w:hAnsi="Segoe UI" w:cs="Segoe UI"/>
+          <w:color w:val="333333"/>
+          <w:sz w:val="24"/>
+          <w:szCs w:val="24"/>
+        </w:rPr>
+      </w:pPr>
+      <w:r>
+        <w:rPr>
+          <w:rFonts w:ascii="Segoe UI" w:eastAsia="Times New Roman" w:hAnsi="Segoe UI" w:cs="Segoe UI"/>
+          <w:color w:val="333333"/>
+          <w:sz w:val="24"/>
+          <w:szCs w:val="24"/>
+        </w:rPr>
+        <w:t>Compared to other algorithms decision trees requires less effort for data preparation during pre-processing.</w:t>
+      </w:r>
+    </w:p>
+    <w:p>
+      <w:pPr>
+        <w:numPr>
+          <w:ilvl w:val="0"/>
+          <w:numId w:val="5"/>
+        </w:numPr>
+        <w:spacing w:after="0" w:line="240" w:lineRule="auto"/>
+        <w:ind w:left="480" w:right="480"/>
+        <w:rPr>
+          <w:rFonts w:ascii="Segoe UI" w:eastAsia="Times New Roman" w:hAnsi="Segoe UI" w:cs="Segoe UI"/>
+          <w:color w:val="333333"/>
+          <w:sz w:val="24"/>
+          <w:szCs w:val="24"/>
+        </w:rPr>
+      </w:pPr>
+      <w:r>
+        <w:rPr>
+          <w:rFonts w:ascii="Segoe UI" w:eastAsia="Times New Roman" w:hAnsi="Segoe UI" w:cs="Segoe UI"/>
+          <w:color w:val="333333"/>
+          <w:sz w:val="24"/>
+          <w:szCs w:val="24"/>
+        </w:rPr>
+        <w:t>A decision tree does not require normalization of data.</w:t>
+      </w:r>
+    </w:p>
+    <w:p>
+      <w:pPr>
+        <w:numPr>
+          <w:ilvl w:val="0"/>
+          <w:numId w:val="5"/>
+        </w:numPr>
+        <w:spacing w:after="0" w:line="240" w:lineRule="auto"/>
+        <w:ind w:left="480" w:right="480"/>
+        <w:rPr>
+          <w:rFonts w:ascii="Segoe UI" w:eastAsia="Times New Roman" w:hAnsi="Segoe UI" w:cs="Segoe UI"/>
+          <w:color w:val="333333"/>
+          <w:sz w:val="24"/>
+          <w:szCs w:val="24"/>
+        </w:rPr>
+      </w:pPr>
+      <w:r>
+        <w:rPr>
+          <w:rFonts w:ascii="Segoe UI" w:eastAsia="Times New Roman" w:hAnsi="Segoe UI" w:cs="Segoe UI"/>
+          <w:color w:val="333333"/>
+          <w:sz w:val="24"/>
+          <w:szCs w:val="24"/>
+        </w:rPr>
+        <w:t>A decision tree does not require scaling of data as well.</w:t>
+      </w:r>
+    </w:p>
+    <w:p>
+      <w:pPr>
+        <w:numPr>
+          <w:ilvl w:val="0"/>
+          <w:numId w:val="5"/>
+        </w:numPr>
+        <w:spacing w:after="0" w:line="240" w:lineRule="auto"/>
+        <w:ind w:left="480" w:right="480"/>
+        <w:rPr>
+          <w:rFonts w:ascii="Segoe UI" w:eastAsia="Times New Roman" w:hAnsi="Segoe UI" w:cs="Segoe UI"/>
+          <w:color w:val="333333"/>
+          <w:sz w:val="24"/>
+          <w:szCs w:val="24"/>
+        </w:rPr>
+      </w:pPr>
+      <w:r>
+        <w:rPr>
+          <w:rFonts w:ascii="Segoe UI" w:eastAsia="Times New Roman" w:hAnsi="Segoe UI" w:cs="Segoe UI"/>
+          <w:color w:val="333333"/>
+          <w:sz w:val="24"/>
+          <w:szCs w:val="24"/>
+        </w:rPr>
+        <w:t>Missing values in the data also do NOT affect the process of building a decision tree to any considerable extent.</w:t>
+      </w:r>
+    </w:p>
+    <w:p>
+      <w:pPr>
+        <w:numPr>
+          <w:ilvl w:val="0"/>
+          <w:numId w:val="5"/>
+        </w:numPr>
+        <w:spacing w:after="0" w:line="240" w:lineRule="auto"/>
+        <w:ind w:left="480" w:right="480"/>
+        <w:rPr>
+          <w:rFonts w:ascii="Segoe UI" w:eastAsia="Times New Roman" w:hAnsi="Segoe UI" w:cs="Segoe UI"/>
+          <w:color w:val="333333"/>
+          <w:sz w:val="24"/>
+          <w:szCs w:val="24"/>
+        </w:rPr>
+      </w:pPr>
+      <w:r>
+        <w:rPr>
+          <w:rFonts w:ascii="Segoe UI" w:eastAsia="Times New Roman" w:hAnsi="Segoe UI" w:cs="Segoe UI"/>
+          <w:color w:val="333333"/>
+          <w:sz w:val="24"/>
+          <w:szCs w:val="24"/>
+        </w:rPr>
+        <w:t>A Decision trees model is very intuitive and easy to explain</w:t>
+      </w:r>
+      <w:bookmarkStart w:id="0" w:name="_GoBack"/>
+      <w:bookmarkEnd w:id="0"/>
+      <w:r>
+        <w:rPr>
+          <w:rFonts w:ascii="Segoe UI" w:eastAsia="Times New Roman" w:hAnsi="Segoe UI" w:cs="Segoe UI"/>
+          <w:color w:val="333333"/>
+          <w:sz w:val="24"/>
+          <w:szCs w:val="24"/>
+        </w:rPr>
+        <w:t xml:space="preserve"> to technical teams as well as stakeholders.</w:t>
+      </w:r>
+    </w:p>
+    <w:p>
+      <w:pPr>
+        <w:spacing w:after="0" w:line="240" w:lineRule="auto"/>
+        <w:ind w:left="120" w:right="480"/>
+        <w:rPr>
+          <w:rFonts w:ascii="Segoe UI" w:eastAsia="Times New Roman" w:hAnsi="Segoe UI" w:cs="Segoe UI"/>
+          <w:color w:val="333333"/>
+          <w:sz w:val="24"/>
+          <w:szCs w:val="24"/>
+        </w:rPr>
+      </w:pPr>
+    </w:p>
+    <w:p>
+      <w:pPr>
+        <w:rPr>
+          <w:i/>
+          <w:iCs/>
+        </w:rPr>
+      </w:pPr>
+      <w:r>
+        <w:rPr>
+          <w:i/>
+          <w:iCs/>
+        </w:rPr>
+        <w:t>What are the strengths of the model; when does it perform well?</w:t>
+      </w:r>
+    </w:p>
+    <w:p>
+      <w:pPr>
+        <w:numPr>
+          <w:ilvl w:val="0"/>
+          <w:numId w:val="6"/>
+        </w:numPr>
+        <w:spacing w:after="0" w:line="240" w:lineRule="auto"/>
+        <w:ind w:left="480" w:right="480"/>
+        <w:rPr>
+          <w:rFonts w:ascii="Segoe UI" w:eastAsia="Times New Roman" w:hAnsi="Segoe UI" w:cs="Segoe UI"/>
+          <w:color w:val="333333"/>
+          <w:sz w:val="24"/>
+          <w:szCs w:val="24"/>
+        </w:rPr>
+      </w:pPr>
+      <w:r>
+        <w:rPr>
+          <w:rFonts w:ascii="Segoe UI" w:eastAsia="Times New Roman" w:hAnsi="Segoe UI" w:cs="Segoe UI"/>
+          <w:color w:val="333333"/>
+          <w:sz w:val="24"/>
+          <w:szCs w:val="24"/>
+        </w:rPr>
+        <w:t>A small change in the data can cause a large change in the structure of the decision tree causing instability.</w:t>
+      </w:r>
+    </w:p>
+    <w:p>
+      <w:pPr>
+        <w:numPr>
+          <w:ilvl w:val="0"/>
+          <w:numId w:val="6"/>
+        </w:numPr>
+        <w:spacing w:after="0" w:line="240" w:lineRule="auto"/>
+        <w:ind w:left="480" w:right="480"/>
+        <w:rPr>
+          <w:rFonts w:ascii="Segoe UI" w:eastAsia="Times New Roman" w:hAnsi="Segoe UI" w:cs="Segoe UI"/>
+          <w:color w:val="333333"/>
+          <w:sz w:val="24"/>
+          <w:szCs w:val="24"/>
+        </w:rPr>
+      </w:pPr>
+      <w:r>
+        <w:rPr>
+          <w:rFonts w:ascii="Segoe UI" w:eastAsia="Times New Roman" w:hAnsi="Segoe UI" w:cs="Segoe UI"/>
+          <w:color w:val="333333"/>
+          <w:sz w:val="24"/>
+          <w:szCs w:val="24"/>
+        </w:rPr>
+        <w:t xml:space="preserve">For a Decision tree </w:t>
+      </w:r>
+      <w:proofErr w:type="gramStart"/>
+      <w:r>
+        <w:rPr>
+          <w:rFonts w:ascii="Segoe UI" w:eastAsia="Times New Roman" w:hAnsi="Segoe UI" w:cs="Segoe UI"/>
+          <w:color w:val="333333"/>
+          <w:sz w:val="24"/>
+          <w:szCs w:val="24"/>
+        </w:rPr>
+        <w:t>sometimes</w:t>
+      </w:r>
+      <w:proofErr w:type="gramEnd"/>
+      <w:r>
+        <w:rPr>
+          <w:rFonts w:ascii="Segoe UI" w:eastAsia="Times New Roman" w:hAnsi="Segoe UI" w:cs="Segoe UI"/>
+          <w:color w:val="333333"/>
+          <w:sz w:val="24"/>
+          <w:szCs w:val="24"/>
+        </w:rPr>
+        <w:t xml:space="preserve"> calculation can go far more complex compared to other algorithms.</w:t>
+      </w:r>
+    </w:p>
+    <w:p>
+      <w:pPr>
+        <w:numPr>
+          <w:ilvl w:val="0"/>
+          <w:numId w:val="6"/>
+        </w:numPr>
+        <w:spacing w:after="0" w:line="240" w:lineRule="auto"/>
+        <w:ind w:left="480" w:right="480"/>
+        <w:rPr>
+          <w:rFonts w:ascii="Segoe UI" w:eastAsia="Times New Roman" w:hAnsi="Segoe UI" w:cs="Segoe UI"/>
+          <w:color w:val="333333"/>
+          <w:sz w:val="24"/>
+          <w:szCs w:val="24"/>
+        </w:rPr>
+      </w:pPr>
+      <w:r>
+        <w:rPr>
+          <w:rFonts w:ascii="Segoe UI" w:eastAsia="Times New Roman" w:hAnsi="Segoe UI" w:cs="Segoe UI"/>
+          <w:color w:val="333333"/>
+          <w:sz w:val="24"/>
+          <w:szCs w:val="24"/>
+        </w:rPr>
+        <w:t>Decision tree often involves higher time to train the model.</w:t>
+      </w:r>
+    </w:p>
+    <w:p>
+      <w:pPr>
+        <w:numPr>
+          <w:ilvl w:val="0"/>
+          <w:numId w:val="6"/>
+        </w:numPr>
+        <w:spacing w:after="0" w:line="240" w:lineRule="auto"/>
+        <w:ind w:left="480" w:right="480"/>
+        <w:rPr>
+          <w:rFonts w:ascii="Segoe UI" w:eastAsia="Times New Roman" w:hAnsi="Segoe UI" w:cs="Segoe UI"/>
+          <w:color w:val="333333"/>
+          <w:sz w:val="24"/>
+          <w:szCs w:val="24"/>
+        </w:rPr>
+      </w:pPr>
+      <w:r>
+        <w:rPr>
+          <w:rFonts w:ascii="Segoe UI" w:eastAsia="Times New Roman" w:hAnsi="Segoe UI" w:cs="Segoe UI"/>
+          <w:color w:val="333333"/>
+          <w:sz w:val="24"/>
+          <w:szCs w:val="24"/>
+        </w:rPr>
+        <w:t>Decision tree training is relatively expensive as complexity and time taken is more.</w:t>
+      </w:r>
+    </w:p>
+    <w:p>
+      <w:pPr>
+        <w:numPr>
+          <w:ilvl w:val="0"/>
+          <w:numId w:val="6"/>
+        </w:numPr>
+        <w:spacing w:after="0" w:line="240" w:lineRule="auto"/>
+        <w:ind w:left="480" w:right="480"/>
+        <w:rPr>
+          <w:rFonts w:ascii="Segoe UI" w:eastAsia="Times New Roman" w:hAnsi="Segoe UI" w:cs="Segoe UI"/>
+          <w:color w:val="333333"/>
+          <w:sz w:val="24"/>
+          <w:szCs w:val="24"/>
+        </w:rPr>
+      </w:pPr>
+      <w:r>
+        <w:rPr>
+          <w:rFonts w:ascii="Segoe UI" w:eastAsia="Times New Roman" w:hAnsi="Segoe UI" w:cs="Segoe UI"/>
+          <w:color w:val="333333"/>
+          <w:sz w:val="24"/>
+          <w:szCs w:val="24"/>
+        </w:rPr>
+        <w:t>Decision Tree algorithm is inadequate for applying regression and predicting continuous values.</w:t>
+      </w:r>
+    </w:p>
+    <w:p/>
+    <w:p>
+      <w:pPr>
+        <w:rPr>
+          <w:i/>
+          <w:iCs/>
+        </w:rPr>
+      </w:pPr>
+      <w:r>
+        <w:rPr>
+          <w:i/>
+          <w:iCs/>
+        </w:rPr>
+        <w:t>What makes this model a good candidate for the problem, given what you know about the data?</w:t>
+      </w:r>
+    </w:p>
+    <w:p>
+      <w:r>
+        <w:lastRenderedPageBreak/>
+        <w:t xml:space="preserve">During the comparison of the algorithms against our training data, the Decision Tree classifier performed almost as good as the AdaBoost classifier. It didn't show any signs of overfitting with correctly set hyperparameters. </w:t>
+      </w:r>
+    </w:p>
+    <w:p>
+      <w:pPr>
+        <w:rPr>
+          <w:i/>
+          <w:iCs/>
+        </w:rPr>
+      </w:pPr>
+      <w:r>
+        <w:rPr>
+          <w:i/>
+          <w:iCs/>
+        </w:rPr>
+        <w:t>Resources:</w:t>
+      </w:r>
+    </w:p>
+    <w:p>
+      <w:hyperlink r:id="rId10" w:history="1">
+        <w:r>
+          <w:rPr>
+            <w:rStyle w:val="Hyperlink"/>
+          </w:rPr>
+          <w:t>https://www.quora.com/What-are-the-disadvantages-of-using-a-decision-tree-for-classification</w:t>
+        </w:r>
+      </w:hyperlink>
     </w:p>
     <w:p/>
     <w:p/>
@@ -615,6 +1089,345 @@
     </w:lvl>
   </w:abstractNum>
   <w:abstractNum w:abstractNumId="2" w15:restartNumberingAfterBreak="0">
+    <w:nsid w:val="3B200976"/>
+    <w:multiLevelType w:val="multilevel"/>
+    <w:tmpl w:val="37287E22"/>
+    <w:lvl w:ilvl="0">
+      <w:start w:val="1"/>
+      <w:numFmt w:val="decimal"/>
+      <w:lvlText w:val="%1."/>
+      <w:lvlJc w:val="left"/>
+      <w:pPr>
+        <w:tabs>
+          <w:tab w:val="num" w:pos="720"/>
+        </w:tabs>
+        <w:ind w:left="720" w:hanging="360"/>
+      </w:pPr>
+    </w:lvl>
+    <w:lvl w:ilvl="1" w:tentative="1">
+      <w:start w:val="1"/>
+      <w:numFmt w:val="decimal"/>
+      <w:lvlText w:val="%2."/>
+      <w:lvlJc w:val="left"/>
+      <w:pPr>
+        <w:tabs>
+          <w:tab w:val="num" w:pos="1440"/>
+        </w:tabs>
+        <w:ind w:left="1440" w:hanging="360"/>
+      </w:pPr>
+    </w:lvl>
+    <w:lvl w:ilvl="2" w:tentative="1">
+      <w:start w:val="1"/>
+      <w:numFmt w:val="decimal"/>
+      <w:lvlText w:val="%3."/>
+      <w:lvlJc w:val="left"/>
+      <w:pPr>
+        <w:tabs>
+          <w:tab w:val="num" w:pos="2160"/>
+        </w:tabs>
+        <w:ind w:left="2160" w:hanging="360"/>
+      </w:pPr>
+    </w:lvl>
+    <w:lvl w:ilvl="3" w:tentative="1">
+      <w:start w:val="1"/>
+      <w:numFmt w:val="decimal"/>
+      <w:lvlText w:val="%4."/>
+      <w:lvlJc w:val="left"/>
+      <w:pPr>
+        <w:tabs>
+          <w:tab w:val="num" w:pos="2880"/>
+        </w:tabs>
+        <w:ind w:left="2880" w:hanging="360"/>
+      </w:pPr>
+    </w:lvl>
+    <w:lvl w:ilvl="4" w:tentative="1">
+      <w:start w:val="1"/>
+      <w:numFmt w:val="decimal"/>
+      <w:lvlText w:val="%5."/>
+      <w:lvlJc w:val="left"/>
+      <w:pPr>
+        <w:tabs>
+          <w:tab w:val="num" w:pos="3600"/>
+        </w:tabs>
+        <w:ind w:left="3600" w:hanging="360"/>
+      </w:pPr>
+    </w:lvl>
+    <w:lvl w:ilvl="5" w:tentative="1">
+      <w:start w:val="1"/>
+      <w:numFmt w:val="decimal"/>
+      <w:lvlText w:val="%6."/>
+      <w:lvlJc w:val="left"/>
+      <w:pPr>
+        <w:tabs>
+          <w:tab w:val="num" w:pos="4320"/>
+        </w:tabs>
+        <w:ind w:left="4320" w:hanging="360"/>
+      </w:pPr>
+    </w:lvl>
+    <w:lvl w:ilvl="6" w:tentative="1">
+      <w:start w:val="1"/>
+      <w:numFmt w:val="decimal"/>
+      <w:lvlText w:val="%7."/>
+      <w:lvlJc w:val="left"/>
+      <w:pPr>
+        <w:tabs>
+          <w:tab w:val="num" w:pos="5040"/>
+        </w:tabs>
+        <w:ind w:left="5040" w:hanging="360"/>
+      </w:pPr>
+    </w:lvl>
+    <w:lvl w:ilvl="7" w:tentative="1">
+      <w:start w:val="1"/>
+      <w:numFmt w:val="decimal"/>
+      <w:lvlText w:val="%8."/>
+      <w:lvlJc w:val="left"/>
+      <w:pPr>
+        <w:tabs>
+          <w:tab w:val="num" w:pos="5760"/>
+        </w:tabs>
+        <w:ind w:left="5760" w:hanging="360"/>
+      </w:pPr>
+    </w:lvl>
+    <w:lvl w:ilvl="8" w:tentative="1">
+      <w:start w:val="1"/>
+      <w:numFmt w:val="decimal"/>
+      <w:lvlText w:val="%9."/>
+      <w:lvlJc w:val="left"/>
+      <w:pPr>
+        <w:tabs>
+          <w:tab w:val="num" w:pos="6480"/>
+        </w:tabs>
+        <w:ind w:left="6480" w:hanging="360"/>
+      </w:pPr>
+    </w:lvl>
+  </w:abstractNum>
+  <w:abstractNum w:abstractNumId="3" w15:restartNumberingAfterBreak="0">
+    <w:nsid w:val="54063C29"/>
+    <w:multiLevelType w:val="multilevel"/>
+    <w:tmpl w:val="7FDA3A3A"/>
+    <w:lvl w:ilvl="0">
+      <w:start w:val="1"/>
+      <w:numFmt w:val="decimal"/>
+      <w:lvlText w:val="%1."/>
+      <w:lvlJc w:val="left"/>
+      <w:pPr>
+        <w:tabs>
+          <w:tab w:val="num" w:pos="720"/>
+        </w:tabs>
+        <w:ind w:left="720" w:hanging="360"/>
+      </w:pPr>
+    </w:lvl>
+    <w:lvl w:ilvl="1" w:tentative="1">
+      <w:start w:val="1"/>
+      <w:numFmt w:val="decimal"/>
+      <w:lvlText w:val="%2."/>
+      <w:lvlJc w:val="left"/>
+      <w:pPr>
+        <w:tabs>
+          <w:tab w:val="num" w:pos="1440"/>
+        </w:tabs>
+        <w:ind w:left="1440" w:hanging="360"/>
+      </w:pPr>
+    </w:lvl>
+    <w:lvl w:ilvl="2" w:tentative="1">
+      <w:start w:val="1"/>
+      <w:numFmt w:val="decimal"/>
+      <w:lvlText w:val="%3."/>
+      <w:lvlJc w:val="left"/>
+      <w:pPr>
+        <w:tabs>
+          <w:tab w:val="num" w:pos="2160"/>
+        </w:tabs>
+        <w:ind w:left="2160" w:hanging="360"/>
+      </w:pPr>
+    </w:lvl>
+    <w:lvl w:ilvl="3" w:tentative="1">
+      <w:start w:val="1"/>
+      <w:numFmt w:val="decimal"/>
+      <w:lvlText w:val="%4."/>
+      <w:lvlJc w:val="left"/>
+      <w:pPr>
+        <w:tabs>
+          <w:tab w:val="num" w:pos="2880"/>
+        </w:tabs>
+        <w:ind w:left="2880" w:hanging="360"/>
+      </w:pPr>
+    </w:lvl>
+    <w:lvl w:ilvl="4" w:tentative="1">
+      <w:start w:val="1"/>
+      <w:numFmt w:val="decimal"/>
+      <w:lvlText w:val="%5."/>
+      <w:lvlJc w:val="left"/>
+      <w:pPr>
+        <w:tabs>
+          <w:tab w:val="num" w:pos="3600"/>
+        </w:tabs>
+        <w:ind w:left="3600" w:hanging="360"/>
+      </w:pPr>
+    </w:lvl>
+    <w:lvl w:ilvl="5" w:tentative="1">
+      <w:start w:val="1"/>
+      <w:numFmt w:val="decimal"/>
+      <w:lvlText w:val="%6."/>
+      <w:lvlJc w:val="left"/>
+      <w:pPr>
+        <w:tabs>
+          <w:tab w:val="num" w:pos="4320"/>
+        </w:tabs>
+        <w:ind w:left="4320" w:hanging="360"/>
+      </w:pPr>
+    </w:lvl>
+    <w:lvl w:ilvl="6" w:tentative="1">
+      <w:start w:val="1"/>
+      <w:numFmt w:val="decimal"/>
+      <w:lvlText w:val="%7."/>
+      <w:lvlJc w:val="left"/>
+      <w:pPr>
+        <w:tabs>
+          <w:tab w:val="num" w:pos="5040"/>
+        </w:tabs>
+        <w:ind w:left="5040" w:hanging="360"/>
+      </w:pPr>
+    </w:lvl>
+    <w:lvl w:ilvl="7" w:tentative="1">
+      <w:start w:val="1"/>
+      <w:numFmt w:val="decimal"/>
+      <w:lvlText w:val="%8."/>
+      <w:lvlJc w:val="left"/>
+      <w:pPr>
+        <w:tabs>
+          <w:tab w:val="num" w:pos="5760"/>
+        </w:tabs>
+        <w:ind w:left="5760" w:hanging="360"/>
+      </w:pPr>
+    </w:lvl>
+    <w:lvl w:ilvl="8" w:tentative="1">
+      <w:start w:val="1"/>
+      <w:numFmt w:val="decimal"/>
+      <w:lvlText w:val="%9."/>
+      <w:lvlJc w:val="left"/>
+      <w:pPr>
+        <w:tabs>
+          <w:tab w:val="num" w:pos="6480"/>
+        </w:tabs>
+        <w:ind w:left="6480" w:hanging="360"/>
+      </w:pPr>
+    </w:lvl>
+  </w:abstractNum>
+  <w:abstractNum w:abstractNumId="4" w15:restartNumberingAfterBreak="0">
+    <w:nsid w:val="558C1D53"/>
+    <w:multiLevelType w:val="multilevel"/>
+    <w:tmpl w:val="7408CE1C"/>
+    <w:lvl w:ilvl="0">
+      <w:start w:val="1"/>
+      <w:numFmt w:val="decimal"/>
+      <w:lvlText w:val="%1."/>
+      <w:lvlJc w:val="left"/>
+      <w:pPr>
+        <w:tabs>
+          <w:tab w:val="num" w:pos="720"/>
+        </w:tabs>
+        <w:ind w:left="720" w:hanging="360"/>
+      </w:pPr>
+    </w:lvl>
+    <w:lvl w:ilvl="1" w:tentative="1">
+      <w:start w:val="1"/>
+      <w:numFmt w:val="decimal"/>
+      <w:lvlText w:val="%2."/>
+      <w:lvlJc w:val="left"/>
+      <w:pPr>
+        <w:tabs>
+          <w:tab w:val="num" w:pos="1440"/>
+        </w:tabs>
+        <w:ind w:left="1440" w:hanging="360"/>
+      </w:pPr>
+    </w:lvl>
+    <w:lvl w:ilvl="2" w:tentative="1">
+      <w:start w:val="1"/>
+      <w:numFmt w:val="decimal"/>
+      <w:lvlText w:val="%3."/>
+      <w:lvlJc w:val="left"/>
+      <w:pPr>
+        <w:tabs>
+          <w:tab w:val="num" w:pos="2160"/>
+        </w:tabs>
+        <w:ind w:left="2160" w:hanging="360"/>
+      </w:pPr>
+    </w:lvl>
+    <w:lvl w:ilvl="3" w:tentative="1">
+      <w:start w:val="1"/>
+      <w:numFmt w:val="decimal"/>
+      <w:lvlText w:val="%4."/>
+      <w:lvlJc w:val="left"/>
+      <w:pPr>
+        <w:tabs>
+          <w:tab w:val="num" w:pos="2880"/>
+        </w:tabs>
+        <w:ind w:left="2880" w:hanging="360"/>
+      </w:pPr>
+    </w:lvl>
+    <w:lvl w:ilvl="4" w:tentative="1">
+      <w:start w:val="1"/>
+      <w:numFmt w:val="decimal"/>
+      <w:lvlText w:val="%5."/>
+      <w:lvlJc w:val="left"/>
+      <w:pPr>
+        <w:tabs>
+          <w:tab w:val="num" w:pos="3600"/>
+        </w:tabs>
+        <w:ind w:left="3600" w:hanging="360"/>
+      </w:pPr>
+    </w:lvl>
+    <w:lvl w:ilvl="5" w:tentative="1">
+      <w:start w:val="1"/>
+      <w:numFmt w:val="decimal"/>
+      <w:lvlText w:val="%6."/>
+      <w:lvlJc w:val="left"/>
+      <w:pPr>
+        <w:tabs>
+          <w:tab w:val="num" w:pos="4320"/>
+        </w:tabs>
+        <w:ind w:left="4320" w:hanging="360"/>
+      </w:pPr>
+    </w:lvl>
+    <w:lvl w:ilvl="6" w:tentative="1">
+      <w:start w:val="1"/>
+      <w:numFmt w:val="decimal"/>
+      <w:lvlText w:val="%7."/>
+      <w:lvlJc w:val="left"/>
+      <w:pPr>
+        <w:tabs>
+          <w:tab w:val="num" w:pos="5040"/>
+        </w:tabs>
+        <w:ind w:left="5040" w:hanging="360"/>
+      </w:pPr>
+    </w:lvl>
+    <w:lvl w:ilvl="7" w:tentative="1">
+      <w:start w:val="1"/>
+      <w:numFmt w:val="decimal"/>
+      <w:lvlText w:val="%8."/>
+      <w:lvlJc w:val="left"/>
+      <w:pPr>
+        <w:tabs>
+          <w:tab w:val="num" w:pos="5760"/>
+        </w:tabs>
+        <w:ind w:left="5760" w:hanging="360"/>
+      </w:pPr>
+    </w:lvl>
+    <w:lvl w:ilvl="8" w:tentative="1">
+      <w:start w:val="1"/>
+      <w:numFmt w:val="decimal"/>
+      <w:lvlText w:val="%9."/>
+      <w:lvlJc w:val="left"/>
+      <w:pPr>
+        <w:tabs>
+          <w:tab w:val="num" w:pos="6480"/>
+        </w:tabs>
+        <w:ind w:left="6480" w:hanging="360"/>
+      </w:pPr>
+    </w:lvl>
+  </w:abstractNum>
+  <w:abstractNum w:abstractNumId="5" w15:restartNumberingAfterBreak="0">
     <w:nsid w:val="77415B17"/>
     <w:multiLevelType w:val="multilevel"/>
     <w:tmpl w:val="9DFA29FE"/>
@@ -763,7 +1576,7 @@
       </w:rPr>
     </w:lvl>
   </w:abstractNum>
-  <w:abstractNum w:abstractNumId="3" w15:restartNumberingAfterBreak="0">
+  <w:abstractNum w:abstractNumId="6" w15:restartNumberingAfterBreak="0">
     <w:nsid w:val="7ECD64FB"/>
     <w:multiLevelType w:val="hybridMultilevel"/>
     <w:tmpl w:val="7CECE9C0"/>
@@ -853,16 +1666,25 @@
     </w:lvl>
   </w:abstractNum>
   <w:num w:numId="1">
-    <w:abstractNumId w:val="2"/>
+    <w:abstractNumId w:val="5"/>
   </w:num>
   <w:num w:numId="2">
-    <w:abstractNumId w:val="3"/>
+    <w:abstractNumId w:val="6"/>
   </w:num>
   <w:num w:numId="3">
     <w:abstractNumId w:val="0"/>
   </w:num>
   <w:num w:numId="4">
     <w:abstractNumId w:val="1"/>
+  </w:num>
+  <w:num w:numId="5">
+    <w:abstractNumId w:val="2"/>
+  </w:num>
+  <w:num w:numId="6">
+    <w:abstractNumId w:val="4"/>
+  </w:num>
+  <w:num w:numId="7">
+    <w:abstractNumId w:val="3"/>
   </w:num>
 </w:numbering>
 </file>

</xml_diff>

<commit_message>
Added algorithms comparison in the notebook
</commit_message>
<xml_diff>
--- a/supervised-learning/finding-donors/results/notes.docx
+++ b/supervised-learning/finding-donors/results/notes.docx
@@ -193,7 +193,7 @@
           <w:i/>
           <w:iCs/>
         </w:rPr>
-        <w:t>What are the strengths of the model; when does it perform well?</w:t>
+        <w:t>What are the weaknesses of the model; when does it perform poorly?</w:t>
       </w:r>
     </w:p>
     <w:p>
@@ -605,18 +605,7 @@
           <w:sz w:val="24"/>
           <w:szCs w:val="24"/>
         </w:rPr>
-        <w:t>A Decision trees model is very intuitive and easy to explain</w:t>
-      </w:r>
-      <w:bookmarkStart w:id="0" w:name="_GoBack"/>
-      <w:bookmarkEnd w:id="0"/>
-      <w:r>
-        <w:rPr>
-          <w:rFonts w:ascii="Segoe UI" w:eastAsia="Times New Roman" w:hAnsi="Segoe UI" w:cs="Segoe UI"/>
-          <w:color w:val="333333"/>
-          <w:sz w:val="24"/>
-          <w:szCs w:val="24"/>
-        </w:rPr>
-        <w:t xml:space="preserve"> to technical teams as well as stakeholders.</w:t>
+        <w:t>A Decision trees model is very intuitive and easy to explain to technical teams as well as stakeholders.</w:t>
       </w:r>
     </w:p>
     <w:p>
@@ -643,7 +632,7 @@
           <w:i/>
           <w:iCs/>
         </w:rPr>
-        <w:t>What are the strengths of the model; when does it perform well?</w:t>
+        <w:t>What are the weaknesses of the model; when does it perform poorly?</w:t>
       </w:r>
     </w:p>
     <w:p>
@@ -810,7 +799,13 @@
     <w:p>
       <w:r>
         <w:lastRenderedPageBreak/>
-        <w:t xml:space="preserve">During the comparison of the algorithms against our training data, the Decision Tree classifier performed almost as good as the AdaBoost classifier. It didn't show any signs of overfitting with correctly set hyperparameters. </w:t>
+        <w:t xml:space="preserve">During the comparison of the algorithms against our training data, the Decision Tree classifier performed almost as good as the AdaBoost classifier. It didn't show any signs of overfitting with correctly </w:t>
+      </w:r>
+      <w:r>
+        <w:t>chosen</w:t>
+      </w:r>
+      <w:r>
+        <w:t xml:space="preserve"> hyperparameters. </w:t>
       </w:r>
     </w:p>
     <w:p>
@@ -838,8 +833,334 @@
         </w:r>
       </w:hyperlink>
     </w:p>
-    <w:p/>
-    <w:p/>
+    <w:p>
+      <w:pPr>
+        <w:pStyle w:val="Heading2"/>
+      </w:pPr>
+    </w:p>
+    <w:p>
+      <w:pPr>
+        <w:pStyle w:val="Heading2"/>
+      </w:pPr>
+      <w:r>
+        <w:t>Random Forest</w:t>
+      </w:r>
+    </w:p>
+    <w:p>
+      <w:r>
+        <w:rPr>
+          <w:i/>
+          <w:iCs/>
+        </w:rPr>
+        <w:t>Describe one real-world application in industry where the model can be applied.</w:t>
+      </w:r>
+    </w:p>
+    <w:p>
+      <w:pPr>
+        <w:rPr>
+          <w:rFonts w:ascii="Segoe UI" w:eastAsia="Times New Roman" w:hAnsi="Segoe UI" w:cs="Segoe UI"/>
+          <w:color w:val="333333"/>
+          <w:sz w:val="24"/>
+          <w:szCs w:val="24"/>
+        </w:rPr>
+      </w:pPr>
+      <w:r>
+        <w:rPr>
+          <w:rStyle w:val="Strong"/>
+          <w:rFonts w:ascii="Helvetica" w:hAnsi="Helvetica" w:cs="Helvetica"/>
+          <w:color w:val="DB0A5B"/>
+          <w:sz w:val="23"/>
+          <w:szCs w:val="23"/>
+          <w:shd w:val="clear" w:color="auto" w:fill="FFFFFF"/>
+        </w:rPr>
+        <w:t>Banking Sector: </w:t>
+      </w:r>
+      <w:r>
+        <w:rPr>
+          <w:rFonts w:ascii="Helvetica" w:hAnsi="Helvetica" w:cs="Helvetica"/>
+          <w:color w:val="555555"/>
+          <w:sz w:val="23"/>
+          <w:szCs w:val="23"/>
+          <w:shd w:val="clear" w:color="auto" w:fill="FFFFFF"/>
+        </w:rPr>
+        <w:t xml:space="preserve">The banking sector consists of most users. There are many loyal customers </w:t>
+      </w:r>
+      <w:proofErr w:type="gramStart"/>
+      <w:r>
+        <w:rPr>
+          <w:rFonts w:ascii="Helvetica" w:hAnsi="Helvetica" w:cs="Helvetica"/>
+          <w:color w:val="555555"/>
+          <w:sz w:val="23"/>
+          <w:szCs w:val="23"/>
+          <w:shd w:val="clear" w:color="auto" w:fill="FFFFFF"/>
+        </w:rPr>
+        <w:t>and also</w:t>
+      </w:r>
+      <w:proofErr w:type="gramEnd"/>
+      <w:r>
+        <w:rPr>
+          <w:rFonts w:ascii="Helvetica" w:hAnsi="Helvetica" w:cs="Helvetica"/>
+          <w:color w:val="555555"/>
+          <w:sz w:val="23"/>
+          <w:szCs w:val="23"/>
+          <w:shd w:val="clear" w:color="auto" w:fill="FFFFFF"/>
+        </w:rPr>
+        <w:t xml:space="preserve"> fraud customers. To determine whether the customer is a loyal or fraud, Random forest analysis comes in. With the help of a random forest algorithm in machine learning, we can easily determine whether the customer is fraud or loyal. A system uses a set of a random algorithm which identifies the fraud transactions by a series of the pattern.</w:t>
+      </w:r>
+    </w:p>
+    <w:p>
+      <w:pPr>
+        <w:rPr>
+          <w:i/>
+          <w:iCs/>
+        </w:rPr>
+      </w:pPr>
+      <w:proofErr w:type="spellStart"/>
+      <w:proofErr w:type="gramStart"/>
+      <w:r>
+        <w:rPr>
+          <w:i/>
+          <w:iCs/>
+        </w:rPr>
+        <w:t>What</w:t>
+      </w:r>
+      <w:proofErr w:type="spellEnd"/>
+      <w:proofErr w:type="gramEnd"/>
+      <w:r>
+        <w:rPr>
+          <w:i/>
+          <w:iCs/>
+        </w:rPr>
+        <w:t xml:space="preserve"> are the strengths of the model; when does it perform well?</w:t>
+      </w:r>
+    </w:p>
+    <w:p>
+      <w:pPr>
+        <w:pStyle w:val="p1"/>
+        <w:shd w:val="clear" w:color="auto" w:fill="FFFFFF"/>
+        <w:spacing w:before="0" w:beforeAutospacing="0" w:after="0" w:afterAutospacing="0" w:line="240" w:lineRule="atLeast"/>
+        <w:rPr>
+          <w:rFonts w:ascii="Helvetica" w:hAnsi="Helvetica" w:cs="Helvetica"/>
+          <w:color w:val="555555"/>
+          <w:sz w:val="23"/>
+          <w:szCs w:val="23"/>
+        </w:rPr>
+      </w:pPr>
+      <w:r>
+        <w:rPr>
+          <w:rStyle w:val="s1"/>
+          <w:rFonts w:ascii="Helvetica" w:hAnsi="Helvetica" w:cs="Helvetica"/>
+          <w:color w:val="555555"/>
+          <w:sz w:val="23"/>
+          <w:szCs w:val="23"/>
+        </w:rPr>
+        <w:t>Random forest algorithm can be used for both classifications and regression task.</w:t>
+      </w:r>
+    </w:p>
+    <w:p>
+      <w:pPr>
+        <w:pStyle w:val="p1"/>
+        <w:shd w:val="clear" w:color="auto" w:fill="FFFFFF"/>
+        <w:spacing w:before="0" w:beforeAutospacing="0" w:after="0" w:afterAutospacing="0" w:line="240" w:lineRule="atLeast"/>
+        <w:rPr>
+          <w:rFonts w:ascii="Helvetica" w:hAnsi="Helvetica" w:cs="Helvetica"/>
+          <w:color w:val="555555"/>
+          <w:sz w:val="23"/>
+          <w:szCs w:val="23"/>
+        </w:rPr>
+      </w:pPr>
+      <w:r>
+        <w:rPr>
+          <w:rStyle w:val="s1"/>
+          <w:rFonts w:ascii="Helvetica" w:hAnsi="Helvetica" w:cs="Helvetica"/>
+          <w:color w:val="555555"/>
+          <w:sz w:val="23"/>
+          <w:szCs w:val="23"/>
+        </w:rPr>
+        <w:t>It provides higher accuracy.</w:t>
+      </w:r>
+    </w:p>
+    <w:p>
+      <w:pPr>
+        <w:pStyle w:val="p1"/>
+        <w:shd w:val="clear" w:color="auto" w:fill="FFFFFF"/>
+        <w:spacing w:before="0" w:beforeAutospacing="0" w:after="0" w:afterAutospacing="0" w:line="240" w:lineRule="atLeast"/>
+        <w:rPr>
+          <w:rFonts w:ascii="Helvetica" w:hAnsi="Helvetica" w:cs="Helvetica"/>
+          <w:color w:val="555555"/>
+          <w:sz w:val="23"/>
+          <w:szCs w:val="23"/>
+        </w:rPr>
+      </w:pPr>
+      <w:r>
+        <w:rPr>
+          <w:rStyle w:val="s1"/>
+          <w:rFonts w:ascii="Helvetica" w:hAnsi="Helvetica" w:cs="Helvetica"/>
+          <w:color w:val="555555"/>
+          <w:sz w:val="23"/>
+          <w:szCs w:val="23"/>
+        </w:rPr>
+        <w:t>Random forest classifier will handle the missing values and maintain the accuracy of a large proportion of data.</w:t>
+      </w:r>
+    </w:p>
+    <w:p>
+      <w:pPr>
+        <w:pStyle w:val="p1"/>
+        <w:shd w:val="clear" w:color="auto" w:fill="FFFFFF"/>
+        <w:spacing w:before="0" w:beforeAutospacing="0" w:after="0" w:afterAutospacing="0" w:line="240" w:lineRule="atLeast"/>
+        <w:rPr>
+          <w:rFonts w:ascii="Helvetica" w:hAnsi="Helvetica" w:cs="Helvetica"/>
+          <w:color w:val="555555"/>
+          <w:sz w:val="23"/>
+          <w:szCs w:val="23"/>
+        </w:rPr>
+      </w:pPr>
+      <w:r>
+        <w:rPr>
+          <w:rStyle w:val="s1"/>
+          <w:rFonts w:ascii="Helvetica" w:hAnsi="Helvetica" w:cs="Helvetica"/>
+          <w:color w:val="555555"/>
+          <w:sz w:val="23"/>
+          <w:szCs w:val="23"/>
+        </w:rPr>
+        <w:t>If there are more trees, it won’t allow overfitting trees in the model.</w:t>
+      </w:r>
+    </w:p>
+    <w:p>
+      <w:pPr>
+        <w:pStyle w:val="p1"/>
+        <w:shd w:val="clear" w:color="auto" w:fill="FFFFFF"/>
+        <w:spacing w:before="0" w:beforeAutospacing="0" w:after="0" w:afterAutospacing="0" w:line="240" w:lineRule="atLeast"/>
+        <w:rPr>
+          <w:rStyle w:val="s1"/>
+          <w:rFonts w:ascii="Helvetica" w:hAnsi="Helvetica" w:cs="Helvetica"/>
+          <w:color w:val="555555"/>
+          <w:sz w:val="23"/>
+          <w:szCs w:val="23"/>
+        </w:rPr>
+      </w:pPr>
+      <w:r>
+        <w:rPr>
+          <w:rStyle w:val="s1"/>
+          <w:rFonts w:ascii="Helvetica" w:hAnsi="Helvetica" w:cs="Helvetica"/>
+          <w:color w:val="555555"/>
+          <w:sz w:val="23"/>
+          <w:szCs w:val="23"/>
+        </w:rPr>
+        <w:t>It has the power to handle a large data set with higher dimensionality</w:t>
+      </w:r>
+    </w:p>
+    <w:p>
+      <w:pPr>
+        <w:pStyle w:val="p1"/>
+        <w:shd w:val="clear" w:color="auto" w:fill="FFFFFF"/>
+        <w:spacing w:before="0" w:beforeAutospacing="0" w:after="0" w:afterAutospacing="0" w:line="240" w:lineRule="atLeast"/>
+        <w:rPr>
+          <w:rFonts w:ascii="Helvetica" w:hAnsi="Helvetica" w:cs="Helvetica"/>
+          <w:color w:val="555555"/>
+          <w:sz w:val="23"/>
+          <w:szCs w:val="23"/>
+        </w:rPr>
+      </w:pPr>
+    </w:p>
+    <w:p>
+      <w:pPr>
+        <w:rPr>
+          <w:i/>
+          <w:iCs/>
+        </w:rPr>
+      </w:pPr>
+      <w:r>
+        <w:rPr>
+          <w:i/>
+          <w:iCs/>
+        </w:rPr>
+        <w:t>What are the weaknesses of the model; when does it perform poorly?</w:t>
+      </w:r>
+    </w:p>
+    <w:p>
+      <w:r>
+        <w:t xml:space="preserve">Random Forest classifier is </w:t>
+      </w:r>
+      <w:proofErr w:type="gramStart"/>
+      <w:r>
+        <w:t>similar to</w:t>
+      </w:r>
+      <w:proofErr w:type="gramEnd"/>
+      <w:r>
+        <w:t xml:space="preserve"> Decision Tree. The main disadvantage is prob</w:t>
+      </w:r>
+      <w:bookmarkStart w:id="0" w:name="_GoBack"/>
+      <w:bookmarkEnd w:id="0"/>
+      <w:r>
+        <w:t>ably that it is a lot harder to analyze and explain the model.</w:t>
+      </w:r>
+    </w:p>
+    <w:p>
+      <w:pPr>
+        <w:rPr>
+          <w:i/>
+          <w:iCs/>
+        </w:rPr>
+      </w:pPr>
+      <w:r>
+        <w:rPr>
+          <w:i/>
+          <w:iCs/>
+        </w:rPr>
+        <w:t>What makes this model a good candidate for the problem, given what you know about the data?</w:t>
+      </w:r>
+    </w:p>
+    <w:p>
+      <w:r>
+        <w:t>It is a right candidate due to the same reasons are the Decision Tree classifier. During the testing, it even slightly outperforms the Decision Tree, so the Random Forest classifier is one of the strongest candidates to give the best results in the present data set.</w:t>
+      </w:r>
+    </w:p>
+    <w:p>
+      <w:pPr>
+        <w:rPr>
+          <w:i/>
+          <w:iCs/>
+        </w:rPr>
+      </w:pPr>
+      <w:r>
+        <w:rPr>
+          <w:i/>
+          <w:iCs/>
+        </w:rPr>
+        <w:t>Resources:</w:t>
+      </w:r>
+    </w:p>
+    <w:p>
+      <w:hyperlink r:id="rId11" w:history="1">
+        <w:r>
+          <w:rPr>
+            <w:rStyle w:val="Hyperlink"/>
+          </w:rPr>
+          <w:t>https://www.newgenapps.com/blog/random-forest-analysis-in-ml-and-when-to-use-it</w:t>
+        </w:r>
+      </w:hyperlink>
+    </w:p>
+    <w:p>
+      <w:hyperlink r:id="rId12" w:history="1">
+        <w:r>
+          <w:rPr>
+            <w:rStyle w:val="Hyperlink"/>
+          </w:rPr>
+          <w:t>https://www.researchgate.net/publication/259543750_Mining_data_with_random_forests_Current_options_for_real-world_applications</w:t>
+        </w:r>
+      </w:hyperlink>
+    </w:p>
+    <w:p>
+      <w:hyperlink r:id="rId13" w:history="1">
+        <w:r>
+          <w:rPr>
+            <w:rStyle w:val="Hyperlink"/>
+          </w:rPr>
+          <w:t>https://stats.stackexchange.com/questions/285834/difference-between-random-forests-and-decision-tree</w:t>
+        </w:r>
+      </w:hyperlink>
+    </w:p>
     <w:p>
       <w:pPr>
         <w:rPr>
@@ -863,6 +1184,155 @@
 <file path=word/numbering.xml><?xml version="1.0" encoding="utf-8"?>
 <w:numbering xmlns:wpc="http://schemas.microsoft.com/office/word/2010/wordprocessingCanvas" xmlns:cx="http://schemas.microsoft.com/office/drawing/2014/chartex" xmlns:cx1="http://schemas.microsoft.com/office/drawing/2015/9/8/chartex" xmlns:cx2="http://schemas.microsoft.com/office/drawing/2015/10/21/chartex" xmlns:cx3="http://schemas.microsoft.com/office/drawing/2016/5/9/chartex" xmlns:cx4="http://schemas.microsoft.com/office/drawing/2016/5/10/chartex" xmlns:cx5="http://schemas.microsoft.com/office/drawing/2016/5/11/chartex" xmlns:cx6="http://schemas.microsoft.com/office/drawing/2016/5/12/chartex" xmlns:cx7="http://schemas.microsoft.com/office/drawing/2016/5/13/chartex" xmlns:cx8="http://schemas.microsoft.com/office/drawing/2016/5/14/chartex" xmlns:mc="http://schemas.openxmlformats.org/markup-compatibility/2006" xmlns:aink="http://schemas.microsoft.com/office/drawing/2016/ink" xmlns:am3d="http://schemas.microsoft.com/office/drawing/2017/model3d" xmlns:o="urn:schemas-microsoft-com:office:office" xmlns:r="http://schemas.openxmlformats.org/officeDocument/2006/relationships" xmlns:m="http://schemas.openxmlformats.org/officeDocument/2006/math" xmlns:v="urn:schemas-microsoft-com:vml" xmlns:wp14="http://schemas.microsoft.com/office/word/2010/wordprocessingDrawing" xmlns:wp="http://schemas.openxmlformats.org/drawingml/2006/wordprocessingDrawing" xmlns:w10="urn:schemas-microsoft-com:office:word" xmlns:w="http://schemas.openxmlformats.org/wordprocessingml/2006/main" xmlns:w14="http://schemas.microsoft.com/office/word/2010/wordml" xmlns:w15="http://schemas.microsoft.com/office/word/2012/wordml" xmlns:w16cid="http://schemas.microsoft.com/office/word/2016/wordml/cid" xmlns:w16se="http://schemas.microsoft.com/office/word/2015/wordml/symex" xmlns:wpg="http://schemas.microsoft.com/office/word/2010/wordprocessingGroup" xmlns:wpi="http://schemas.microsoft.com/office/word/2010/wordprocessingInk" xmlns:wne="http://schemas.microsoft.com/office/word/2006/wordml" xmlns:wps="http://schemas.microsoft.com/office/word/2010/wordprocessingShape" mc:Ignorable="w14 w15 w16se w16cid wp14">
   <w:abstractNum w:abstractNumId="0" w15:restartNumberingAfterBreak="0">
+    <w:nsid w:val="0ABC1031"/>
+    <w:multiLevelType w:val="multilevel"/>
+    <w:tmpl w:val="BF500124"/>
+    <w:lvl w:ilvl="0">
+      <w:start w:val="1"/>
+      <w:numFmt w:val="bullet"/>
+      <w:lvlText w:val=""/>
+      <w:lvlJc w:val="left"/>
+      <w:pPr>
+        <w:tabs>
+          <w:tab w:val="num" w:pos="720"/>
+        </w:tabs>
+        <w:ind w:left="720" w:hanging="360"/>
+      </w:pPr>
+      <w:rPr>
+        <w:rFonts w:ascii="Symbol" w:hAnsi="Symbol" w:hint="default"/>
+        <w:sz w:val="20"/>
+      </w:rPr>
+    </w:lvl>
+    <w:lvl w:ilvl="1" w:tentative="1">
+      <w:start w:val="1"/>
+      <w:numFmt w:val="bullet"/>
+      <w:lvlText w:val="o"/>
+      <w:lvlJc w:val="left"/>
+      <w:pPr>
+        <w:tabs>
+          <w:tab w:val="num" w:pos="1440"/>
+        </w:tabs>
+        <w:ind w:left="1440" w:hanging="360"/>
+      </w:pPr>
+      <w:rPr>
+        <w:rFonts w:ascii="Courier New" w:hAnsi="Courier New" w:hint="default"/>
+        <w:sz w:val="20"/>
+      </w:rPr>
+    </w:lvl>
+    <w:lvl w:ilvl="2" w:tentative="1">
+      <w:start w:val="1"/>
+      <w:numFmt w:val="bullet"/>
+      <w:lvlText w:val=""/>
+      <w:lvlJc w:val="left"/>
+      <w:pPr>
+        <w:tabs>
+          <w:tab w:val="num" w:pos="2160"/>
+        </w:tabs>
+        <w:ind w:left="2160" w:hanging="360"/>
+      </w:pPr>
+      <w:rPr>
+        <w:rFonts w:ascii="Wingdings" w:hAnsi="Wingdings" w:hint="default"/>
+        <w:sz w:val="20"/>
+      </w:rPr>
+    </w:lvl>
+    <w:lvl w:ilvl="3" w:tentative="1">
+      <w:start w:val="1"/>
+      <w:numFmt w:val="bullet"/>
+      <w:lvlText w:val=""/>
+      <w:lvlJc w:val="left"/>
+      <w:pPr>
+        <w:tabs>
+          <w:tab w:val="num" w:pos="2880"/>
+        </w:tabs>
+        <w:ind w:left="2880" w:hanging="360"/>
+      </w:pPr>
+      <w:rPr>
+        <w:rFonts w:ascii="Wingdings" w:hAnsi="Wingdings" w:hint="default"/>
+        <w:sz w:val="20"/>
+      </w:rPr>
+    </w:lvl>
+    <w:lvl w:ilvl="4" w:tentative="1">
+      <w:start w:val="1"/>
+      <w:numFmt w:val="bullet"/>
+      <w:lvlText w:val=""/>
+      <w:lvlJc w:val="left"/>
+      <w:pPr>
+        <w:tabs>
+          <w:tab w:val="num" w:pos="3600"/>
+        </w:tabs>
+        <w:ind w:left="3600" w:hanging="360"/>
+      </w:pPr>
+      <w:rPr>
+        <w:rFonts w:ascii="Wingdings" w:hAnsi="Wingdings" w:hint="default"/>
+        <w:sz w:val="20"/>
+      </w:rPr>
+    </w:lvl>
+    <w:lvl w:ilvl="5" w:tentative="1">
+      <w:start w:val="1"/>
+      <w:numFmt w:val="bullet"/>
+      <w:lvlText w:val=""/>
+      <w:lvlJc w:val="left"/>
+      <w:pPr>
+        <w:tabs>
+          <w:tab w:val="num" w:pos="4320"/>
+        </w:tabs>
+        <w:ind w:left="4320" w:hanging="360"/>
+      </w:pPr>
+      <w:rPr>
+        <w:rFonts w:ascii="Wingdings" w:hAnsi="Wingdings" w:hint="default"/>
+        <w:sz w:val="20"/>
+      </w:rPr>
+    </w:lvl>
+    <w:lvl w:ilvl="6" w:tentative="1">
+      <w:start w:val="1"/>
+      <w:numFmt w:val="bullet"/>
+      <w:lvlText w:val=""/>
+      <w:lvlJc w:val="left"/>
+      <w:pPr>
+        <w:tabs>
+          <w:tab w:val="num" w:pos="5040"/>
+        </w:tabs>
+        <w:ind w:left="5040" w:hanging="360"/>
+      </w:pPr>
+      <w:rPr>
+        <w:rFonts w:ascii="Wingdings" w:hAnsi="Wingdings" w:hint="default"/>
+        <w:sz w:val="20"/>
+      </w:rPr>
+    </w:lvl>
+    <w:lvl w:ilvl="7" w:tentative="1">
+      <w:start w:val="1"/>
+      <w:numFmt w:val="bullet"/>
+      <w:lvlText w:val=""/>
+      <w:lvlJc w:val="left"/>
+      <w:pPr>
+        <w:tabs>
+          <w:tab w:val="num" w:pos="5760"/>
+        </w:tabs>
+        <w:ind w:left="5760" w:hanging="360"/>
+      </w:pPr>
+      <w:rPr>
+        <w:rFonts w:ascii="Wingdings" w:hAnsi="Wingdings" w:hint="default"/>
+        <w:sz w:val="20"/>
+      </w:rPr>
+    </w:lvl>
+    <w:lvl w:ilvl="8" w:tentative="1">
+      <w:start w:val="1"/>
+      <w:numFmt w:val="bullet"/>
+      <w:lvlText w:val=""/>
+      <w:lvlJc w:val="left"/>
+      <w:pPr>
+        <w:tabs>
+          <w:tab w:val="num" w:pos="6480"/>
+        </w:tabs>
+        <w:ind w:left="6480" w:hanging="360"/>
+      </w:pPr>
+      <w:rPr>
+        <w:rFonts w:ascii="Wingdings" w:hAnsi="Wingdings" w:hint="default"/>
+        <w:sz w:val="20"/>
+      </w:rPr>
+    </w:lvl>
+  </w:abstractNum>
+  <w:abstractNum w:abstractNumId="1" w15:restartNumberingAfterBreak="0">
     <w:nsid w:val="2EC614C8"/>
     <w:multiLevelType w:val="hybridMultilevel"/>
     <w:tmpl w:val="C05AE546"/>
@@ -975,7 +1445,7 @@
       </w:rPr>
     </w:lvl>
   </w:abstractNum>
-  <w:abstractNum w:abstractNumId="1" w15:restartNumberingAfterBreak="0">
+  <w:abstractNum w:abstractNumId="2" w15:restartNumberingAfterBreak="0">
     <w:nsid w:val="3650652A"/>
     <w:multiLevelType w:val="hybridMultilevel"/>
     <w:tmpl w:val="B49EB968"/>
@@ -1088,7 +1558,7 @@
       </w:rPr>
     </w:lvl>
   </w:abstractNum>
-  <w:abstractNum w:abstractNumId="2" w15:restartNumberingAfterBreak="0">
+  <w:abstractNum w:abstractNumId="3" w15:restartNumberingAfterBreak="0">
     <w:nsid w:val="3B200976"/>
     <w:multiLevelType w:val="multilevel"/>
     <w:tmpl w:val="37287E22"/>
@@ -1201,7 +1671,7 @@
       </w:pPr>
     </w:lvl>
   </w:abstractNum>
-  <w:abstractNum w:abstractNumId="3" w15:restartNumberingAfterBreak="0">
+  <w:abstractNum w:abstractNumId="4" w15:restartNumberingAfterBreak="0">
     <w:nsid w:val="54063C29"/>
     <w:multiLevelType w:val="multilevel"/>
     <w:tmpl w:val="7FDA3A3A"/>
@@ -1314,7 +1784,7 @@
       </w:pPr>
     </w:lvl>
   </w:abstractNum>
-  <w:abstractNum w:abstractNumId="4" w15:restartNumberingAfterBreak="0">
+  <w:abstractNum w:abstractNumId="5" w15:restartNumberingAfterBreak="0">
     <w:nsid w:val="558C1D53"/>
     <w:multiLevelType w:val="multilevel"/>
     <w:tmpl w:val="7408CE1C"/>
@@ -1427,7 +1897,7 @@
       </w:pPr>
     </w:lvl>
   </w:abstractNum>
-  <w:abstractNum w:abstractNumId="5" w15:restartNumberingAfterBreak="0">
+  <w:abstractNum w:abstractNumId="6" w15:restartNumberingAfterBreak="0">
     <w:nsid w:val="77415B17"/>
     <w:multiLevelType w:val="multilevel"/>
     <w:tmpl w:val="9DFA29FE"/>
@@ -1576,7 +2046,7 @@
       </w:rPr>
     </w:lvl>
   </w:abstractNum>
-  <w:abstractNum w:abstractNumId="6" w15:restartNumberingAfterBreak="0">
+  <w:abstractNum w:abstractNumId="7" w15:restartNumberingAfterBreak="0">
     <w:nsid w:val="7ECD64FB"/>
     <w:multiLevelType w:val="hybridMultilevel"/>
     <w:tmpl w:val="7CECE9C0"/>
@@ -1666,25 +2136,28 @@
     </w:lvl>
   </w:abstractNum>
   <w:num w:numId="1">
+    <w:abstractNumId w:val="6"/>
+  </w:num>
+  <w:num w:numId="2">
+    <w:abstractNumId w:val="7"/>
+  </w:num>
+  <w:num w:numId="3">
+    <w:abstractNumId w:val="1"/>
+  </w:num>
+  <w:num w:numId="4">
+    <w:abstractNumId w:val="2"/>
+  </w:num>
+  <w:num w:numId="5">
+    <w:abstractNumId w:val="3"/>
+  </w:num>
+  <w:num w:numId="6">
     <w:abstractNumId w:val="5"/>
   </w:num>
-  <w:num w:numId="2">
-    <w:abstractNumId w:val="6"/>
-  </w:num>
-  <w:num w:numId="3">
-    <w:abstractNumId w:val="0"/>
-  </w:num>
-  <w:num w:numId="4">
-    <w:abstractNumId w:val="1"/>
-  </w:num>
-  <w:num w:numId="5">
-    <w:abstractNumId w:val="2"/>
-  </w:num>
-  <w:num w:numId="6">
+  <w:num w:numId="7">
     <w:abstractNumId w:val="4"/>
   </w:num>
-  <w:num w:numId="7">
-    <w:abstractNumId w:val="3"/>
+  <w:num w:numId="8">
+    <w:abstractNumId w:val="0"/>
   </w:num>
 </w:numbering>
 </file>
@@ -2189,6 +2662,35 @@
       <w:szCs w:val="26"/>
     </w:rPr>
   </w:style>
+  <w:style w:type="paragraph" w:customStyle="1" w:styleId="p1">
+    <w:name w:val="p1"/>
+    <w:basedOn w:val="Normal"/>
+    <w:rsid w:val="00D531AD"/>
+    <w:pPr>
+      <w:spacing w:before="100" w:beforeAutospacing="1" w:after="100" w:afterAutospacing="1" w:line="240" w:lineRule="auto"/>
+    </w:pPr>
+    <w:rPr>
+      <w:rFonts w:ascii="Times New Roman" w:eastAsia="Times New Roman" w:hAnsi="Times New Roman" w:cs="Times New Roman"/>
+      <w:sz w:val="24"/>
+      <w:szCs w:val="24"/>
+    </w:rPr>
+  </w:style>
+  <w:style w:type="character" w:customStyle="1" w:styleId="s1">
+    <w:name w:val="s1"/>
+    <w:basedOn w:val="DefaultParagraphFont"/>
+    <w:rsid w:val="00D531AD"/>
+  </w:style>
+  <w:style w:type="character" w:styleId="Strong">
+    <w:name w:val="Strong"/>
+    <w:basedOn w:val="DefaultParagraphFont"/>
+    <w:uiPriority w:val="22"/>
+    <w:qFormat/>
+    <w:rsid w:val="00147E14"/>
+    <w:rPr>
+      <w:b/>
+      <w:bCs/>
+    </w:rPr>
+  </w:style>
 </w:styles>
 </file>
 

</xml_diff>